<commit_message>
(1 point) The random variable x is known to be uniformly distributed between 10 and 20.
</commit_message>
<xml_diff>
--- a/Homeworks/hw4/CSC-632 HW4_Yunting Chiu.ipynb.docx
+++ b/Homeworks/hw4/CSC-632 HW4_Yunting Chiu.ipynb.docx
@@ -39,6 +39,60 @@
           <w:rFonts w:ascii="Times New Roman" w:cs="Times New Roman" w:eastAsia="Times New Roman" w:hAnsi="Times New Roman"/>
           <w:rtl w:val="0"/>
         </w:rPr>
+        <w:t xml:space="preserve">Z-table: </w:t>
+      </w:r>
+      <w:hyperlink r:id="rId7">
+        <w:r>
+          <w:rPr>
+            <w:rFonts w:ascii="Times New Roman" w:cs="Times New Roman" w:eastAsia="Times New Roman" w:hAnsi="Times New Roman"/>
+            <w:color w:val="1155cc"/>
+            <w:u w:val="single"/>
+            <w:rtl w:val="0"/>
+          </w:rPr>
+          <w:t xml:space="preserve">https://www.ztable.net/</w:t>
+        </w:r>
+      </w:hyperlink>
+      <w:r>
+        <w:rPr>
+          <w:rtl w:val="0"/>
+        </w:rPr>
+      </w:r>
+    </w:p>
+    <w:p>
+      <w:pPr>
+        <w:rPr>
+          <w:rFonts w:ascii="Times New Roman" w:cs="Times New Roman" w:eastAsia="Times New Roman" w:hAnsi="Times New Roman"/>
+        </w:rPr>
+      </w:pPr>
+      <w:r>
+        <w:rPr>
+          <w:rtl w:val="0"/>
+        </w:rPr>
+      </w:r>
+    </w:p>
+    <w:p>
+      <w:pPr>
+        <w:rPr>
+          <w:rFonts w:ascii="Times New Roman" w:cs="Times New Roman" w:eastAsia="Times New Roman" w:hAnsi="Times New Roman"/>
+        </w:rPr>
+      </w:pPr>
+      <w:r>
+        <w:rPr>
+          <w:rtl w:val="0"/>
+        </w:rPr>
+      </w:r>
+    </w:p>
+    <w:p>
+      <w:pPr>
+        <w:rPr>
+          <w:rFonts w:ascii="Times New Roman" w:cs="Times New Roman" w:eastAsia="Times New Roman" w:hAnsi="Times New Roman"/>
+        </w:rPr>
+      </w:pPr>
+      <w:r>
+        <w:rPr>
+          <w:rFonts w:ascii="Times New Roman" w:cs="Times New Roman" w:eastAsia="Times New Roman" w:hAnsi="Times New Roman"/>
+          <w:rtl w:val="0"/>
+        </w:rPr>
         <w:t xml:space="preserve">1. (1 point) Given that z is a standard normal random variable, compute the following probabilities.</w:t>
       </w:r>
     </w:p>
@@ -65,7 +119,7 @@
           <w:rFonts w:ascii="Times New Roman" w:cs="Times New Roman" w:eastAsia="Times New Roman" w:hAnsi="Times New Roman"/>
           <w:rtl w:val="0"/>
         </w:rPr>
-        <w:t xml:space="preserve">Z- score: if the z-score is positive, meaning that the score is above the mean value. if the z-</w:t>
+        <w:t xml:space="preserve">Z- score: if the z-score is positive, indicating that the score is higher than the mean value; If the z-score is negative, this indicates that the score is lower than the mean value.</w:t>
       </w:r>
     </w:p>
     <w:p>
@@ -82,7 +136,7 @@
           <wp:inline distB="114300" distT="114300" distL="114300" distR="114300">
             <wp:extent cx="2190750" cy="539262"/>
             <wp:effectExtent b="0" l="0" r="0" t="0"/>
-            <wp:docPr id="1" name="image1.png"/>
+            <wp:docPr id="3" name="image1.png"/>
             <a:graphic>
               <a:graphicData uri="http://schemas.openxmlformats.org/drawingml/2006/picture">
                 <pic:pic>
@@ -91,7 +145,7 @@
                     <pic:cNvPicPr preferRelativeResize="0"/>
                   </pic:nvPicPr>
                   <pic:blipFill>
-                    <a:blip r:embed="rId7"/>
+                    <a:blip r:embed="rId8"/>
                     <a:srcRect b="0" l="0" r="0" t="0"/>
                     <a:stretch>
                       <a:fillRect/>
@@ -180,9 +234,80 @@
           <w:rFonts w:ascii="Times New Roman" w:cs="Times New Roman" w:eastAsia="Times New Roman" w:hAnsi="Times New Roman"/>
         </w:rPr>
       </w:pPr>
+      <w:r>
+        <w:rPr>
+          <w:rtl w:val="0"/>
+        </w:rPr>
+      </w:r>
+    </w:p>
+    <w:p>
+      <w:pPr>
+        <w:rPr>
+          <w:rFonts w:ascii="Times New Roman" w:cs="Times New Roman" w:eastAsia="Times New Roman" w:hAnsi="Times New Roman"/>
+        </w:rPr>
+      </w:pPr>
+      <w:r>
+        <w:rPr>
+          <w:rFonts w:ascii="Times New Roman" w:cs="Times New Roman" w:eastAsia="Times New Roman" w:hAnsi="Times New Roman"/>
+          <w:rtl w:val="0"/>
+        </w:rPr>
+        <w:t xml:space="preserve">The z score of -1 is .15866. </w:t>
+      </w:r>
+    </w:p>
+    <w:p>
+      <w:pPr>
+        <w:rPr>
+          <w:rFonts w:ascii="Times New Roman" w:cs="Times New Roman" w:eastAsia="Times New Roman" w:hAnsi="Times New Roman"/>
+        </w:rPr>
+      </w:pPr>
       <w:sdt>
         <w:sdtPr>
           <w:tag w:val="goog_rdk_1"/>
+        </w:sdtPr>
+        <w:sdtContent>
+          <w:r>
+            <w:rPr>
+              <w:rFonts w:ascii="Gungsuh" w:cs="Gungsuh" w:eastAsia="Gungsuh" w:hAnsi="Gungsuh"/>
+              <w:rtl w:val="0"/>
+            </w:rPr>
+            <w:t xml:space="preserve">P(z ≤ −1.0) = .15866. </w:t>
+          </w:r>
+        </w:sdtContent>
+      </w:sdt>
+    </w:p>
+    <w:p>
+      <w:pPr>
+        <w:rPr>
+          <w:rFonts w:ascii="Times New Roman" w:cs="Times New Roman" w:eastAsia="Times New Roman" w:hAnsi="Times New Roman"/>
+        </w:rPr>
+      </w:pPr>
+      <w:r>
+        <w:rPr>
+          <w:rtl w:val="0"/>
+        </w:rPr>
+      </w:r>
+    </w:p>
+    <w:p>
+      <w:pPr>
+        <w:rPr>
+          <w:rFonts w:ascii="Times New Roman" w:cs="Times New Roman" w:eastAsia="Times New Roman" w:hAnsi="Times New Roman"/>
+        </w:rPr>
+      </w:pPr>
+      <w:r>
+        <w:rPr>
+          <w:rtl w:val="0"/>
+        </w:rPr>
+      </w:r>
+    </w:p>
+    <w:p>
+      <w:pPr>
+        <w:rPr>
+          <w:rFonts w:ascii="Times New Roman" w:cs="Times New Roman" w:eastAsia="Times New Roman" w:hAnsi="Times New Roman"/>
+        </w:rPr>
+      </w:pPr>
+      <w:sdt>
+        <w:sdtPr>
+          <w:tag w:val="goog_rdk_2"/>
         </w:sdtPr>
         <w:sdtContent>
           <w:r>
@@ -201,61 +326,153 @@
           <w:rFonts w:ascii="Times New Roman" w:cs="Times New Roman" w:eastAsia="Times New Roman" w:hAnsi="Times New Roman"/>
         </w:rPr>
       </w:pPr>
-      <w:r>
-        <w:rPr>
-          <w:rtl w:val="0"/>
-        </w:rPr>
-      </w:r>
-    </w:p>
-    <w:p>
-      <w:pPr>
-        <w:rPr>
-          <w:rFonts w:ascii="Times New Roman" w:cs="Times New Roman" w:eastAsia="Times New Roman" w:hAnsi="Times New Roman"/>
-        </w:rPr>
-      </w:pPr>
-      <w:r>
-        <w:rPr>
-          <w:rFonts w:ascii="Times New Roman" w:cs="Times New Roman" w:eastAsia="Times New Roman" w:hAnsi="Times New Roman"/>
-          <w:rtl w:val="0"/>
-        </w:rPr>
-        <w:t xml:space="preserve">2. (1 point) Given that z is a standard normal random variable, find z for each situation.</w:t>
-      </w:r>
-    </w:p>
-    <w:p>
-      <w:pPr>
-        <w:rPr>
-          <w:rFonts w:ascii="Times New Roman" w:cs="Times New Roman" w:eastAsia="Times New Roman" w:hAnsi="Times New Roman"/>
-        </w:rPr>
-      </w:pPr>
-      <w:r>
-        <w:rPr>
-          <w:rtl w:val="0"/>
-        </w:rPr>
-      </w:r>
-    </w:p>
-    <w:p>
-      <w:pPr>
-        <w:rPr>
-          <w:rFonts w:ascii="Times New Roman" w:cs="Times New Roman" w:eastAsia="Times New Roman" w:hAnsi="Times New Roman"/>
-        </w:rPr>
-      </w:pPr>
-      <w:r>
-        <w:rPr>
-          <w:rFonts w:ascii="Times New Roman" w:cs="Times New Roman" w:eastAsia="Times New Roman" w:hAnsi="Times New Roman"/>
-          <w:rtl w:val="0"/>
-        </w:rPr>
-        <w:t xml:space="preserve">a) The area to the left of z is .2119.</w:t>
-      </w:r>
-    </w:p>
-    <w:p>
-      <w:pPr>
-        <w:rPr>
-          <w:rFonts w:ascii="Times New Roman" w:cs="Times New Roman" w:eastAsia="Times New Roman" w:hAnsi="Times New Roman"/>
-        </w:rPr>
-      </w:pPr>
       <w:sdt>
         <w:sdtPr>
-          <w:tag w:val="goog_rdk_2"/>
+          <w:tag w:val="goog_rdk_3"/>
+        </w:sdtPr>
+        <w:sdtContent>
+          <w:r>
+            <w:rPr>
+              <w:rFonts w:ascii="Gungsuh" w:cs="Gungsuh" w:eastAsia="Gungsuh" w:hAnsi="Gungsuh"/>
+              <w:rtl w:val="0"/>
+            </w:rPr>
+            <w:t xml:space="preserve">P(z ≥ −1) = 1 - P(z ≤ -1). Then we should focus on the z-table. according to the z-table, the z score of -1 is .15866. </w:t>
+          </w:r>
+        </w:sdtContent>
+      </w:sdt>
+    </w:p>
+    <w:p>
+      <w:pPr>
+        <w:rPr>
+          <w:rFonts w:ascii="Times New Roman" w:cs="Times New Roman" w:eastAsia="Times New Roman" w:hAnsi="Times New Roman"/>
+        </w:rPr>
+      </w:pPr>
+      <w:sdt>
+        <w:sdtPr>
+          <w:tag w:val="goog_rdk_4"/>
+        </w:sdtPr>
+        <w:sdtContent>
+          <w:r>
+            <w:rPr>
+              <w:rFonts w:ascii="Gungsuh" w:cs="Gungsuh" w:eastAsia="Gungsuh" w:hAnsi="Gungsuh"/>
+              <w:rtl w:val="0"/>
+            </w:rPr>
+            <w:t xml:space="preserve">P(z ≥ −1.0) = 1-P(z &lt; -1.0) = 1 - .15866 = .84134</w:t>
+          </w:r>
+        </w:sdtContent>
+      </w:sdt>
+    </w:p>
+    <w:p>
+      <w:pPr>
+        <w:rPr>
+          <w:rFonts w:ascii="Times New Roman" w:cs="Times New Roman" w:eastAsia="Times New Roman" w:hAnsi="Times New Roman"/>
+        </w:rPr>
+      </w:pPr>
+      <w:r>
+        <w:rPr>
+          <w:rtl w:val="0"/>
+        </w:rPr>
+      </w:r>
+    </w:p>
+    <w:p>
+      <w:pPr>
+        <w:rPr>
+          <w:rFonts w:ascii="Times New Roman" w:cs="Times New Roman" w:eastAsia="Times New Roman" w:hAnsi="Times New Roman"/>
+        </w:rPr>
+      </w:pPr>
+      <w:r>
+        <w:rPr>
+          <w:rtl w:val="0"/>
+        </w:rPr>
+      </w:r>
+    </w:p>
+    <w:p>
+      <w:pPr>
+        <w:rPr>
+          <w:rFonts w:ascii="Times New Roman" w:cs="Times New Roman" w:eastAsia="Times New Roman" w:hAnsi="Times New Roman"/>
+        </w:rPr>
+      </w:pPr>
+      <w:r>
+        <w:rPr>
+          <w:rtl w:val="0"/>
+        </w:rPr>
+      </w:r>
+    </w:p>
+    <w:p>
+      <w:pPr>
+        <w:rPr>
+          <w:rFonts w:ascii="Times New Roman" w:cs="Times New Roman" w:eastAsia="Times New Roman" w:hAnsi="Times New Roman"/>
+        </w:rPr>
+      </w:pPr>
+      <w:r>
+        <w:rPr>
+          <w:rFonts w:ascii="Times New Roman" w:cs="Times New Roman" w:eastAsia="Times New Roman" w:hAnsi="Times New Roman"/>
+          <w:rtl w:val="0"/>
+        </w:rPr>
+        <w:t xml:space="preserve">2. (1 point) Given that z is a standard normal random variable, find z for each situation.</w:t>
+      </w:r>
+    </w:p>
+    <w:p>
+      <w:pPr>
+        <w:rPr>
+          <w:rFonts w:ascii="Times New Roman" w:cs="Times New Roman" w:eastAsia="Times New Roman" w:hAnsi="Times New Roman"/>
+        </w:rPr>
+      </w:pPr>
+      <w:r>
+        <w:rPr>
+          <w:rtl w:val="0"/>
+        </w:rPr>
+      </w:r>
+    </w:p>
+    <w:p>
+      <w:pPr>
+        <w:rPr>
+          <w:rFonts w:ascii="Times New Roman" w:cs="Times New Roman" w:eastAsia="Times New Roman" w:hAnsi="Times New Roman"/>
+        </w:rPr>
+      </w:pPr>
+      <w:r>
+        <w:rPr>
+          <w:rFonts w:ascii="Times New Roman" w:cs="Times New Roman" w:eastAsia="Times New Roman" w:hAnsi="Times New Roman"/>
+          <w:rtl w:val="0"/>
+        </w:rPr>
+        <w:t xml:space="preserve">a) The area to the left of z is .2119.</w:t>
+      </w:r>
+    </w:p>
+    <w:p>
+      <w:pPr>
+        <w:rPr>
+          <w:rFonts w:ascii="Times New Roman" w:cs="Times New Roman" w:eastAsia="Times New Roman" w:hAnsi="Times New Roman"/>
+        </w:rPr>
+      </w:pPr>
+      <w:r>
+        <w:rPr>
+          <w:rFonts w:ascii="Times New Roman" w:cs="Times New Roman" w:eastAsia="Times New Roman" w:hAnsi="Times New Roman"/>
+          <w:rtl w:val="0"/>
+        </w:rPr>
+        <w:t xml:space="preserve">The probability of .2119 corresponds to a z score of -0.8.</w:t>
+      </w:r>
+    </w:p>
+    <w:p>
+      <w:pPr>
+        <w:rPr>
+          <w:rFonts w:ascii="Times New Roman" w:cs="Times New Roman" w:eastAsia="Times New Roman" w:hAnsi="Times New Roman"/>
+        </w:rPr>
+      </w:pPr>
+      <w:r>
+        <w:rPr>
+          <w:rtl w:val="0"/>
+        </w:rPr>
+      </w:r>
+    </w:p>
+    <w:p>
+      <w:pPr>
+        <w:rPr>
+          <w:rFonts w:ascii="Times New Roman" w:cs="Times New Roman" w:eastAsia="Times New Roman" w:hAnsi="Times New Roman"/>
+        </w:rPr>
+      </w:pPr>
+      <w:sdt>
+        <w:sdtPr>
+          <w:tag w:val="goog_rdk_5"/>
         </w:sdtPr>
         <w:sdtContent>
           <w:r>
@@ -276,30 +493,234 @@
       </w:pPr>
       <w:r>
         <w:rPr>
-          <w:rtl w:val="0"/>
-        </w:rPr>
-      </w:r>
-    </w:p>
-    <w:p>
-      <w:pPr>
-        <w:rPr>
-          <w:rFonts w:ascii="Times New Roman" w:cs="Times New Roman" w:eastAsia="Times New Roman" w:hAnsi="Times New Roman"/>
-        </w:rPr>
-      </w:pPr>
-      <w:r>
-        <w:rPr>
-          <w:rFonts w:ascii="Times New Roman" w:cs="Times New Roman" w:eastAsia="Times New Roman" w:hAnsi="Times New Roman"/>
-          <w:rtl w:val="0"/>
-        </w:rPr>
-        <w:t xml:space="preserve">3. (2 point) The U.S. Energy Information Administration (US EIA) reported that the average price for a gallon of regular gasoline is $2.94. The US EIA updates its estimates of average gas prices on a weekly basis. Assume the standard deviation is $.25 for the price of a gallon of regular gasoline and recommend the appropriate sample size for the US EIA to use if they wish to report each of the following margins of error at 95% confidence.</w:t>
-      </w:r>
-    </w:p>
-    <w:p>
-      <w:pPr>
-        <w:rPr>
-          <w:rFonts w:ascii="Times New Roman" w:cs="Times New Roman" w:eastAsia="Times New Roman" w:hAnsi="Times New Roman"/>
-        </w:rPr>
-      </w:pPr>
+          <w:rFonts w:ascii="Times New Roman" w:cs="Times New Roman" w:eastAsia="Times New Roman" w:hAnsi="Times New Roman"/>
+          <w:rtl w:val="0"/>
+        </w:rPr>
+        <w:t xml:space="preserve">The probability is .9515, so the z-score is 1.66, according to the z-table.</w:t>
+      </w:r>
+    </w:p>
+    <w:p>
+      <w:pPr>
+        <w:rPr>
+          <w:rFonts w:ascii="Times New Roman" w:cs="Times New Roman" w:eastAsia="Times New Roman" w:hAnsi="Times New Roman"/>
+        </w:rPr>
+      </w:pPr>
+      <w:r>
+        <w:rPr>
+          <w:rtl w:val="0"/>
+        </w:rPr>
+      </w:r>
+    </w:p>
+    <w:p>
+      <w:pPr>
+        <w:jc w:val="center"/>
+        <w:rPr>
+          <w:rFonts w:ascii="Times New Roman" w:cs="Times New Roman" w:eastAsia="Times New Roman" w:hAnsi="Times New Roman"/>
+        </w:rPr>
+      </w:pPr>
+      <w:r>
+        <w:rPr>
+          <w:rFonts w:ascii="Times New Roman" w:cs="Times New Roman" w:eastAsia="Times New Roman" w:hAnsi="Times New Roman"/>
+          <w:rtl w:val="0"/>
+        </w:rPr>
+        <w:t xml:space="preserve"> </w:t>
+      </w:r>
+      <w:r>
+        <w:rPr>
+          <w:rFonts w:ascii="Times New Roman" w:cs="Times New Roman" w:eastAsia="Times New Roman" w:hAnsi="Times New Roman"/>
+        </w:rPr>
+        <w:drawing>
+          <wp:inline distB="114300" distT="114300" distL="114300" distR="114300">
+            <wp:extent cx="2534988" cy="1577975"/>
+            <wp:effectExtent b="0" l="0" r="0" t="0"/>
+            <wp:docPr id="1" name="image6.png"/>
+            <a:graphic>
+              <a:graphicData uri="http://schemas.openxmlformats.org/drawingml/2006/picture">
+                <pic:pic>
+                  <pic:nvPicPr>
+                    <pic:cNvPr id="0" name="image6.png"/>
+                    <pic:cNvPicPr preferRelativeResize="0"/>
+                  </pic:nvPicPr>
+                  <pic:blipFill>
+                    <a:blip r:embed="rId9"/>
+                    <a:srcRect b="0" l="0" r="0" t="0"/>
+                    <a:stretch>
+                      <a:fillRect/>
+                    </a:stretch>
+                  </pic:blipFill>
+                  <pic:spPr>
+                    <a:xfrm>
+                      <a:off x="0" y="0"/>
+                      <a:ext cx="2534988" cy="1577975"/>
+                    </a:xfrm>
+                    <a:prstGeom prst="rect"/>
+                    <a:ln/>
+                  </pic:spPr>
+                </pic:pic>
+              </a:graphicData>
+            </a:graphic>
+          </wp:inline>
+        </w:drawing>
+      </w:r>
+      <w:r>
+        <w:rPr>
+          <w:rtl w:val="0"/>
+        </w:rPr>
+      </w:r>
+    </w:p>
+    <w:p>
+      <w:pPr>
+        <w:jc w:val="center"/>
+        <w:rPr>
+          <w:rFonts w:ascii="Times New Roman" w:cs="Times New Roman" w:eastAsia="Times New Roman" w:hAnsi="Times New Roman"/>
+        </w:rPr>
+      </w:pPr>
+      <w:r>
+        <w:rPr>
+          <w:rtl w:val="0"/>
+        </w:rPr>
+      </w:r>
+    </w:p>
+    <w:p>
+      <w:pPr>
+        <w:rPr>
+          <w:rFonts w:ascii="Times New Roman" w:cs="Times New Roman" w:eastAsia="Times New Roman" w:hAnsi="Times New Roman"/>
+        </w:rPr>
+      </w:pPr>
+      <w:r>
+        <w:rPr>
+          <w:rFonts w:ascii="Times New Roman" w:cs="Times New Roman" w:eastAsia="Times New Roman" w:hAnsi="Times New Roman"/>
+          <w:rtl w:val="0"/>
+        </w:rPr>
+        <w:t xml:space="preserve">3. (2 point) The U.S. Energy Information Administration (US EIA) reported that the average price for a gallon of regular gasoline is $2.94. The US EIA updates its estimates of average gas prices on a weekly basis. Assume the </w:t>
+      </w:r>
+      <w:r>
+        <w:rPr>
+          <w:rFonts w:ascii="Times New Roman" w:cs="Times New Roman" w:eastAsia="Times New Roman" w:hAnsi="Times New Roman"/>
+          <w:b w:val="1"/>
+          <w:rtl w:val="0"/>
+        </w:rPr>
+        <w:t xml:space="preserve">standard deviation is $.25 </w:t>
+      </w:r>
+      <w:r>
+        <w:rPr>
+          <w:rFonts w:ascii="Times New Roman" w:cs="Times New Roman" w:eastAsia="Times New Roman" w:hAnsi="Times New Roman"/>
+          <w:rtl w:val="0"/>
+        </w:rPr>
+        <w:t xml:space="preserve">for the price of a gallon of regular gasoline and </w:t>
+      </w:r>
+      <w:r>
+        <w:rPr>
+          <w:rFonts w:ascii="Times New Roman" w:cs="Times New Roman" w:eastAsia="Times New Roman" w:hAnsi="Times New Roman"/>
+          <w:b w:val="1"/>
+          <w:rtl w:val="0"/>
+        </w:rPr>
+        <w:t xml:space="preserve">recommend the appropriate sample size </w:t>
+      </w:r>
+      <w:r>
+        <w:rPr>
+          <w:rFonts w:ascii="Times New Roman" w:cs="Times New Roman" w:eastAsia="Times New Roman" w:hAnsi="Times New Roman"/>
+          <w:rtl w:val="0"/>
+        </w:rPr>
+        <w:t xml:space="preserve">for the US EIA to use if they wish to report each of the following margins of error at </w:t>
+      </w:r>
+      <w:r>
+        <w:rPr>
+          <w:rFonts w:ascii="Times New Roman" w:cs="Times New Roman" w:eastAsia="Times New Roman" w:hAnsi="Times New Roman"/>
+          <w:b w:val="1"/>
+          <w:rtl w:val="0"/>
+        </w:rPr>
+        <w:t xml:space="preserve">95% confidence</w:t>
+      </w:r>
+      <w:r>
+        <w:rPr>
+          <w:rFonts w:ascii="Times New Roman" w:cs="Times New Roman" w:eastAsia="Times New Roman" w:hAnsi="Times New Roman"/>
+          <w:rtl w:val="0"/>
+        </w:rPr>
+        <w:t xml:space="preserve">.</w:t>
+      </w:r>
+    </w:p>
+    <w:p>
+      <w:pPr>
+        <w:rPr>
+          <w:rFonts w:ascii="Times New Roman" w:cs="Times New Roman" w:eastAsia="Times New Roman" w:hAnsi="Times New Roman"/>
+        </w:rPr>
+      </w:pPr>
+      <w:r>
+        <w:rPr>
+          <w:rtl w:val="0"/>
+        </w:rPr>
+      </w:r>
+    </w:p>
+    <w:p>
+      <w:pPr>
+        <w:rPr>
+          <w:rFonts w:ascii="Times New Roman" w:cs="Times New Roman" w:eastAsia="Times New Roman" w:hAnsi="Times New Roman"/>
+        </w:rPr>
+      </w:pPr>
+      <w:r>
+        <w:rPr>
+          <w:rFonts w:ascii="Times New Roman" w:cs="Times New Roman" w:eastAsia="Times New Roman" w:hAnsi="Times New Roman"/>
+          <w:rtl w:val="0"/>
+        </w:rPr>
+        <w:t xml:space="preserve">Because this question is about how we estimate sample size, the following equation is :</w:t>
+      </w:r>
+    </w:p>
+    <w:p>
+      <w:pPr>
+        <w:rPr>
+          <w:rFonts w:ascii="Times New Roman" w:cs="Times New Roman" w:eastAsia="Times New Roman" w:hAnsi="Times New Roman"/>
+        </w:rPr>
+      </w:pPr>
+      <w:r>
+        <w:rPr>
+          <w:rtl w:val="0"/>
+        </w:rPr>
+      </w:r>
+    </w:p>
+    <w:p>
+      <w:pPr>
+        <w:rPr>
+          <w:rFonts w:ascii="Times New Roman" w:cs="Times New Roman" w:eastAsia="Times New Roman" w:hAnsi="Times New Roman"/>
+        </w:rPr>
+      </w:pPr>
+      <w:r>
+        <w:rPr>
+          <w:rFonts w:ascii="Times New Roman" w:cs="Times New Roman" w:eastAsia="Times New Roman" w:hAnsi="Times New Roman"/>
+        </w:rPr>
+        <w:drawing>
+          <wp:inline distB="114300" distT="114300" distL="114300" distR="114300">
+            <wp:extent cx="5943600" cy="1143000"/>
+            <wp:effectExtent b="0" l="0" r="0" t="0"/>
+            <wp:docPr id="2" name="image5.png"/>
+            <a:graphic>
+              <a:graphicData uri="http://schemas.openxmlformats.org/drawingml/2006/picture">
+                <pic:pic>
+                  <pic:nvPicPr>
+                    <pic:cNvPr id="0" name="image5.png"/>
+                    <pic:cNvPicPr preferRelativeResize="0"/>
+                  </pic:nvPicPr>
+                  <pic:blipFill>
+                    <a:blip r:embed="rId10"/>
+                    <a:srcRect b="0" l="0" r="0" t="0"/>
+                    <a:stretch>
+                      <a:fillRect/>
+                    </a:stretch>
+                  </pic:blipFill>
+                  <pic:spPr>
+                    <a:xfrm>
+                      <a:off x="0" y="0"/>
+                      <a:ext cx="5943600" cy="1143000"/>
+                    </a:xfrm>
+                    <a:prstGeom prst="rect"/>
+                    <a:ln/>
+                  </pic:spPr>
+                </pic:pic>
+              </a:graphicData>
+            </a:graphic>
+          </wp:inline>
+        </w:drawing>
+      </w:r>
       <w:r>
         <w:rPr>
           <w:rtl w:val="0"/>
@@ -328,6 +749,102 @@
       </w:pPr>
       <w:r>
         <w:rPr>
+          <w:rtl w:val="0"/>
+        </w:rPr>
+      </w:r>
+    </w:p>
+    <w:p>
+      <w:pPr>
+        <w:rPr>
+          <w:rFonts w:ascii="Times New Roman" w:cs="Times New Roman" w:eastAsia="Times New Roman" w:hAnsi="Times New Roman"/>
+        </w:rPr>
+      </w:pPr>
+      <w:r>
+        <w:rPr>
+          <w:rFonts w:ascii="Times New Roman" w:cs="Times New Roman" w:eastAsia="Times New Roman" w:hAnsi="Times New Roman"/>
+          <w:rtl w:val="0"/>
+        </w:rPr>
+        <w:t xml:space="preserve">A margin of error tells us how many percentage points your results will differ from the real population value.</w:t>
+      </w:r>
+    </w:p>
+    <w:p>
+      <w:pPr>
+        <w:rPr>
+          <w:rFonts w:ascii="Times New Roman" w:cs="Times New Roman" w:eastAsia="Times New Roman" w:hAnsi="Times New Roman"/>
+        </w:rPr>
+      </w:pPr>
+      <w:r>
+        <w:rPr>
+          <w:rFonts w:ascii="Times New Roman" w:cs="Times New Roman" w:eastAsia="Times New Roman" w:hAnsi="Times New Roman"/>
+          <w:rtl w:val="0"/>
+        </w:rPr>
+        <w:t xml:space="preserve">E = .10</w:t>
+      </w:r>
+    </w:p>
+    <w:p>
+      <w:pPr>
+        <w:rPr>
+          <w:rFonts w:ascii="Times New Roman" w:cs="Times New Roman" w:eastAsia="Times New Roman" w:hAnsi="Times New Roman"/>
+        </w:rPr>
+      </w:pPr>
+      <w:r>
+        <w:rPr>
+          <w:rFonts w:ascii="Times New Roman" w:cs="Times New Roman" w:eastAsia="Times New Roman" w:hAnsi="Times New Roman"/>
+          <w:rtl w:val="0"/>
+        </w:rPr>
+        <w:t xml:space="preserve">Critical value of 95% confidence interval  = Z $\alpha$/2  = NORM.S.INV(0.975) = 1.96 </w:t>
+      </w:r>
+    </w:p>
+    <w:p>
+      <w:pPr>
+        <w:rPr>
+          <w:rFonts w:ascii="Times New Roman" w:cs="Times New Roman" w:eastAsia="Times New Roman" w:hAnsi="Times New Roman"/>
+        </w:rPr>
+      </w:pPr>
+      <w:r>
+        <w:rPr>
+          <w:rFonts w:ascii="Times New Roman" w:cs="Times New Roman" w:eastAsia="Times New Roman" w:hAnsi="Times New Roman"/>
+          <w:rtl w:val="0"/>
+        </w:rPr>
+        <w:t xml:space="preserve">n = (1.96)^2 * (.25)^2 / (.1)^2 = 24.01</w:t>
+      </w:r>
+    </w:p>
+    <w:p>
+      <w:pPr>
+        <w:rPr>
+          <w:rFonts w:ascii="Times New Roman" w:cs="Times New Roman" w:eastAsia="Times New Roman" w:hAnsi="Times New Roman"/>
+          <w:b w:val="1"/>
+        </w:rPr>
+      </w:pPr>
+      <w:r>
+        <w:rPr>
+          <w:rFonts w:ascii="Times New Roman" w:cs="Times New Roman" w:eastAsia="Times New Roman" w:hAnsi="Times New Roman"/>
+          <w:b w:val="1"/>
+          <w:rtl w:val="0"/>
+        </w:rPr>
+        <w:t xml:space="preserve">Ans: the appropriate sample size is 24 for the US EIA if the desired margin of error is $.10.</w:t>
+      </w:r>
+    </w:p>
+    <w:p>
+      <w:pPr>
+        <w:rPr>
+          <w:rFonts w:ascii="Times New Roman" w:cs="Times New Roman" w:eastAsia="Times New Roman" w:hAnsi="Times New Roman"/>
+        </w:rPr>
+      </w:pPr>
+      <w:r>
+        <w:rPr>
+          <w:rtl w:val="0"/>
+        </w:rPr>
+      </w:r>
+    </w:p>
+    <w:p>
+      <w:pPr>
+        <w:rPr>
+          <w:rFonts w:ascii="Times New Roman" w:cs="Times New Roman" w:eastAsia="Times New Roman" w:hAnsi="Times New Roman"/>
+        </w:rPr>
+      </w:pPr>
+      <w:r>
+        <w:rPr>
           <w:rFonts w:ascii="Times New Roman" w:cs="Times New Roman" w:eastAsia="Times New Roman" w:hAnsi="Times New Roman"/>
           <w:rtl w:val="0"/>
         </w:rPr>
@@ -342,6 +859,112 @@
       </w:pPr>
       <w:r>
         <w:rPr>
+          <w:rtl w:val="0"/>
+        </w:rPr>
+      </w:r>
+    </w:p>
+    <w:p>
+      <w:pPr>
+        <w:rPr>
+          <w:rFonts w:ascii="Times New Roman" w:cs="Times New Roman" w:eastAsia="Times New Roman" w:hAnsi="Times New Roman"/>
+        </w:rPr>
+      </w:pPr>
+      <w:r>
+        <w:rPr>
+          <w:rFonts w:ascii="Times New Roman" w:cs="Times New Roman" w:eastAsia="Times New Roman" w:hAnsi="Times New Roman"/>
+          <w:rtl w:val="0"/>
+        </w:rPr>
+        <w:t xml:space="preserve">E = .07</w:t>
+      </w:r>
+    </w:p>
+    <w:p>
+      <w:pPr>
+        <w:rPr>
+          <w:rFonts w:ascii="Times New Roman" w:cs="Times New Roman" w:eastAsia="Times New Roman" w:hAnsi="Times New Roman"/>
+        </w:rPr>
+      </w:pPr>
+      <w:r>
+        <w:rPr>
+          <w:rFonts w:ascii="Times New Roman" w:cs="Times New Roman" w:eastAsia="Times New Roman" w:hAnsi="Times New Roman"/>
+          <w:rtl w:val="0"/>
+        </w:rPr>
+        <w:t xml:space="preserve">Critical value of 95% confidence interval  = Z $\alpha$/2  = NORM.S.INV(0.975) = 1.96 </w:t>
+      </w:r>
+    </w:p>
+    <w:p>
+      <w:pPr>
+        <w:rPr>
+          <w:rFonts w:ascii="Times New Roman" w:cs="Times New Roman" w:eastAsia="Times New Roman" w:hAnsi="Times New Roman"/>
+        </w:rPr>
+      </w:pPr>
+      <w:r>
+        <w:rPr>
+          <w:rFonts w:ascii="Times New Roman" w:cs="Times New Roman" w:eastAsia="Times New Roman" w:hAnsi="Times New Roman"/>
+          <w:rtl w:val="0"/>
+        </w:rPr>
+        <w:t xml:space="preserve">n = (1.96)^2 * (.25)^2 / (.07)^2 = 49</w:t>
+      </w:r>
+    </w:p>
+    <w:p>
+      <w:pPr>
+        <w:rPr>
+          <w:rFonts w:ascii="Times New Roman" w:cs="Times New Roman" w:eastAsia="Times New Roman" w:hAnsi="Times New Roman"/>
+          <w:b w:val="1"/>
+        </w:rPr>
+      </w:pPr>
+      <w:r>
+        <w:rPr>
+          <w:rFonts w:ascii="Times New Roman" w:cs="Times New Roman" w:eastAsia="Times New Roman" w:hAnsi="Times New Roman"/>
+          <w:b w:val="1"/>
+          <w:rtl w:val="0"/>
+        </w:rPr>
+        <w:t xml:space="preserve">Ans: the appropriate sample size is 49 for the US EIA if the desired margin of error is $.07.</w:t>
+      </w:r>
+    </w:p>
+    <w:p>
+      <w:pPr>
+        <w:rPr>
+          <w:rFonts w:ascii="Times New Roman" w:cs="Times New Roman" w:eastAsia="Times New Roman" w:hAnsi="Times New Roman"/>
+        </w:rPr>
+      </w:pPr>
+      <w:r>
+        <w:rPr>
+          <w:rtl w:val="0"/>
+        </w:rPr>
+      </w:r>
+    </w:p>
+    <w:p>
+      <w:pPr>
+        <w:rPr>
+          <w:rFonts w:ascii="Times New Roman" w:cs="Times New Roman" w:eastAsia="Times New Roman" w:hAnsi="Times New Roman"/>
+        </w:rPr>
+      </w:pPr>
+      <w:r>
+        <w:rPr>
+          <w:rtl w:val="0"/>
+        </w:rPr>
+      </w:r>
+    </w:p>
+    <w:p>
+      <w:pPr>
+        <w:rPr>
+          <w:rFonts w:ascii="Times New Roman" w:cs="Times New Roman" w:eastAsia="Times New Roman" w:hAnsi="Times New Roman"/>
+        </w:rPr>
+      </w:pPr>
+      <w:r>
+        <w:rPr>
+          <w:rtl w:val="0"/>
+        </w:rPr>
+      </w:r>
+    </w:p>
+    <w:p>
+      <w:pPr>
+        <w:rPr>
+          <w:rFonts w:ascii="Times New Roman" w:cs="Times New Roman" w:eastAsia="Times New Roman" w:hAnsi="Times New Roman"/>
+        </w:rPr>
+      </w:pPr>
+      <w:r>
+        <w:rPr>
           <w:rFonts w:ascii="Times New Roman" w:cs="Times New Roman" w:eastAsia="Times New Roman" w:hAnsi="Times New Roman"/>
           <w:rtl w:val="0"/>
         </w:rPr>
@@ -371,6 +994,100 @@
           <w:rFonts w:ascii="Times New Roman" w:cs="Times New Roman" w:eastAsia="Times New Roman" w:hAnsi="Times New Roman"/>
           <w:rtl w:val="0"/>
         </w:rPr>
+        <w:t xml:space="preserve">E = .05</w:t>
+      </w:r>
+    </w:p>
+    <w:p>
+      <w:pPr>
+        <w:rPr>
+          <w:rFonts w:ascii="Times New Roman" w:cs="Times New Roman" w:eastAsia="Times New Roman" w:hAnsi="Times New Roman"/>
+        </w:rPr>
+      </w:pPr>
+      <w:r>
+        <w:rPr>
+          <w:rFonts w:ascii="Times New Roman" w:cs="Times New Roman" w:eastAsia="Times New Roman" w:hAnsi="Times New Roman"/>
+          <w:rtl w:val="0"/>
+        </w:rPr>
+        <w:t xml:space="preserve">Critical value of 95% confidence interval  = Z $\alpha$/2  = NORM.S.INV(0.975) = 1.96 </w:t>
+      </w:r>
+    </w:p>
+    <w:p>
+      <w:pPr>
+        <w:rPr>
+          <w:rFonts w:ascii="Times New Roman" w:cs="Times New Roman" w:eastAsia="Times New Roman" w:hAnsi="Times New Roman"/>
+        </w:rPr>
+      </w:pPr>
+      <w:r>
+        <w:rPr>
+          <w:rFonts w:ascii="Times New Roman" w:cs="Times New Roman" w:eastAsia="Times New Roman" w:hAnsi="Times New Roman"/>
+          <w:rtl w:val="0"/>
+        </w:rPr>
+        <w:t xml:space="preserve">n = (1.96)^2 * (.25)^2 / (.05)^2 = 96.04</w:t>
+      </w:r>
+    </w:p>
+    <w:p>
+      <w:pPr>
+        <w:rPr>
+          <w:rFonts w:ascii="Times New Roman" w:cs="Times New Roman" w:eastAsia="Times New Roman" w:hAnsi="Times New Roman"/>
+          <w:b w:val="1"/>
+        </w:rPr>
+      </w:pPr>
+      <w:r>
+        <w:rPr>
+          <w:rFonts w:ascii="Times New Roman" w:cs="Times New Roman" w:eastAsia="Times New Roman" w:hAnsi="Times New Roman"/>
+          <w:b w:val="1"/>
+          <w:rtl w:val="0"/>
+        </w:rPr>
+        <w:t xml:space="preserve">Ans: the appropriate sample size is 96 for the US EIA if the desired margin of error is $.05.</w:t>
+      </w:r>
+    </w:p>
+    <w:p>
+      <w:pPr>
+        <w:rPr>
+          <w:rFonts w:ascii="Times New Roman" w:cs="Times New Roman" w:eastAsia="Times New Roman" w:hAnsi="Times New Roman"/>
+        </w:rPr>
+      </w:pPr>
+      <w:r>
+        <w:rPr>
+          <w:rtl w:val="0"/>
+        </w:rPr>
+      </w:r>
+    </w:p>
+    <w:p>
+      <w:pPr>
+        <w:rPr>
+          <w:rFonts w:ascii="Times New Roman" w:cs="Times New Roman" w:eastAsia="Times New Roman" w:hAnsi="Times New Roman"/>
+        </w:rPr>
+      </w:pPr>
+      <w:r>
+        <w:rPr>
+          <w:rtl w:val="0"/>
+        </w:rPr>
+      </w:r>
+    </w:p>
+    <w:p>
+      <w:pPr>
+        <w:rPr>
+          <w:rFonts w:ascii="Times New Roman" w:cs="Times New Roman" w:eastAsia="Times New Roman" w:hAnsi="Times New Roman"/>
+        </w:rPr>
+      </w:pPr>
+      <w:r>
+        <w:rPr>
+          <w:rtl w:val="0"/>
+        </w:rPr>
+      </w:r>
+    </w:p>
+    <w:p>
+      <w:pPr>
+        <w:rPr>
+          <w:rFonts w:ascii="Times New Roman" w:cs="Times New Roman" w:eastAsia="Times New Roman" w:hAnsi="Times New Roman"/>
+        </w:rPr>
+      </w:pPr>
+      <w:r>
+        <w:rPr>
+          <w:rFonts w:ascii="Times New Roman" w:cs="Times New Roman" w:eastAsia="Times New Roman" w:hAnsi="Times New Roman"/>
+          <w:rtl w:val="0"/>
+        </w:rPr>
         <w:t xml:space="preserve">4. (1 point) A simple random sample of 50 items from a population with sigma = 6 resulted in a sample mean of 32.</w:t>
       </w:r>
     </w:p>
@@ -411,6 +1128,70 @@
           <w:rFonts w:ascii="Times New Roman" w:cs="Times New Roman" w:eastAsia="Times New Roman" w:hAnsi="Times New Roman"/>
           <w:rtl w:val="0"/>
         </w:rPr>
+        <w:t xml:space="preserve">Ans: [30.60417, 33.39583]</w:t>
+      </w:r>
+    </w:p>
+    <w:p>
+      <w:pPr>
+        <w:jc w:val="center"/>
+        <w:rPr>
+          <w:rFonts w:ascii="Times New Roman" w:cs="Times New Roman" w:eastAsia="Times New Roman" w:hAnsi="Times New Roman"/>
+        </w:rPr>
+      </w:pPr>
+      <w:r>
+        <w:rPr>
+          <w:rFonts w:ascii="Times New Roman" w:cs="Times New Roman" w:eastAsia="Times New Roman" w:hAnsi="Times New Roman"/>
+        </w:rPr>
+        <w:drawing>
+          <wp:inline distB="114300" distT="114300" distL="114300" distR="114300">
+            <wp:extent cx="4273550" cy="2547693"/>
+            <wp:effectExtent b="0" l="0" r="0" t="0"/>
+            <wp:docPr id="5" name="image4.png"/>
+            <a:graphic>
+              <a:graphicData uri="http://schemas.openxmlformats.org/drawingml/2006/picture">
+                <pic:pic>
+                  <pic:nvPicPr>
+                    <pic:cNvPr id="0" name="image4.png"/>
+                    <pic:cNvPicPr preferRelativeResize="0"/>
+                  </pic:nvPicPr>
+                  <pic:blipFill>
+                    <a:blip r:embed="rId11"/>
+                    <a:srcRect b="0" l="0" r="0" t="0"/>
+                    <a:stretch>
+                      <a:fillRect/>
+                    </a:stretch>
+                  </pic:blipFill>
+                  <pic:spPr>
+                    <a:xfrm>
+                      <a:off x="0" y="0"/>
+                      <a:ext cx="4273550" cy="2547693"/>
+                    </a:xfrm>
+                    <a:prstGeom prst="rect"/>
+                    <a:ln/>
+                  </pic:spPr>
+                </pic:pic>
+              </a:graphicData>
+            </a:graphic>
+          </wp:inline>
+        </w:drawing>
+      </w:r>
+      <w:r>
+        <w:rPr>
+          <w:rtl w:val="0"/>
+        </w:rPr>
+      </w:r>
+    </w:p>
+    <w:p>
+      <w:pPr>
+        <w:rPr>
+          <w:rFonts w:ascii="Times New Roman" w:cs="Times New Roman" w:eastAsia="Times New Roman" w:hAnsi="Times New Roman"/>
+        </w:rPr>
+      </w:pPr>
+      <w:r>
+        <w:rPr>
+          <w:rFonts w:ascii="Times New Roman" w:cs="Times New Roman" w:eastAsia="Times New Roman" w:hAnsi="Times New Roman"/>
+          <w:rtl w:val="0"/>
+        </w:rPr>
         <w:t xml:space="preserve">b) Provide a 95% confidence interval for the population mean.</w:t>
       </w:r>
     </w:p>
@@ -422,6 +1203,106 @@
       </w:pPr>
       <w:r>
         <w:rPr>
+          <w:rtl w:val="0"/>
+        </w:rPr>
+      </w:r>
+    </w:p>
+    <w:p>
+      <w:pPr>
+        <w:rPr>
+          <w:rFonts w:ascii="Times New Roman" w:cs="Times New Roman" w:eastAsia="Times New Roman" w:hAnsi="Times New Roman"/>
+        </w:rPr>
+      </w:pPr>
+      <w:r>
+        <w:rPr>
+          <w:rFonts w:ascii="Times New Roman" w:cs="Times New Roman" w:eastAsia="Times New Roman" w:hAnsi="Times New Roman"/>
+          <w:rtl w:val="0"/>
+        </w:rPr>
+        <w:t xml:space="preserve">Ans: [30.33688, 33.66312]</w:t>
+      </w:r>
+    </w:p>
+    <w:p>
+      <w:pPr>
+        <w:jc w:val="center"/>
+        <w:rPr>
+          <w:rFonts w:ascii="Times New Roman" w:cs="Times New Roman" w:eastAsia="Times New Roman" w:hAnsi="Times New Roman"/>
+        </w:rPr>
+      </w:pPr>
+      <w:r>
+        <w:rPr>
+          <w:rFonts w:ascii="Times New Roman" w:cs="Times New Roman" w:eastAsia="Times New Roman" w:hAnsi="Times New Roman"/>
+        </w:rPr>
+        <w:drawing>
+          <wp:inline distB="114300" distT="114300" distL="114300" distR="114300">
+            <wp:extent cx="4305300" cy="2187148"/>
+            <wp:effectExtent b="0" l="0" r="0" t="0"/>
+            <wp:docPr id="4" name="image3.png"/>
+            <a:graphic>
+              <a:graphicData uri="http://schemas.openxmlformats.org/drawingml/2006/picture">
+                <pic:pic>
+                  <pic:nvPicPr>
+                    <pic:cNvPr id="0" name="image3.png"/>
+                    <pic:cNvPicPr preferRelativeResize="0"/>
+                  </pic:nvPicPr>
+                  <pic:blipFill>
+                    <a:blip r:embed="rId12"/>
+                    <a:srcRect b="0" l="0" r="0" t="0"/>
+                    <a:stretch>
+                      <a:fillRect/>
+                    </a:stretch>
+                  </pic:blipFill>
+                  <pic:spPr>
+                    <a:xfrm>
+                      <a:off x="0" y="0"/>
+                      <a:ext cx="4305300" cy="2187148"/>
+                    </a:xfrm>
+                    <a:prstGeom prst="rect"/>
+                    <a:ln/>
+                  </pic:spPr>
+                </pic:pic>
+              </a:graphicData>
+            </a:graphic>
+          </wp:inline>
+        </w:drawing>
+      </w:r>
+      <w:r>
+        <w:rPr>
+          <w:rtl w:val="0"/>
+        </w:rPr>
+      </w:r>
+    </w:p>
+    <w:p>
+      <w:pPr>
+        <w:rPr>
+          <w:rFonts w:ascii="Times New Roman" w:cs="Times New Roman" w:eastAsia="Times New Roman" w:hAnsi="Times New Roman"/>
+        </w:rPr>
+      </w:pPr>
+      <w:r>
+        <w:rPr>
+          <w:rtl w:val="0"/>
+        </w:rPr>
+      </w:r>
+    </w:p>
+    <w:p>
+      <w:pPr>
+        <w:rPr>
+          <w:rFonts w:ascii="Times New Roman" w:cs="Times New Roman" w:eastAsia="Times New Roman" w:hAnsi="Times New Roman"/>
+        </w:rPr>
+      </w:pPr>
+      <w:r>
+        <w:rPr>
+          <w:rtl w:val="0"/>
+        </w:rPr>
+      </w:r>
+    </w:p>
+    <w:p>
+      <w:pPr>
+        <w:rPr>
+          <w:rFonts w:ascii="Times New Roman" w:cs="Times New Roman" w:eastAsia="Times New Roman" w:hAnsi="Times New Roman"/>
+        </w:rPr>
+      </w:pPr>
+      <w:r>
+        <w:rPr>
           <w:rFonts w:ascii="Times New Roman" w:cs="Times New Roman" w:eastAsia="Times New Roman" w:hAnsi="Times New Roman"/>
           <w:rtl w:val="0"/>
         </w:rPr>
@@ -451,6 +1332,95 @@
           <w:rFonts w:ascii="Times New Roman" w:cs="Times New Roman" w:eastAsia="Times New Roman" w:hAnsi="Times New Roman"/>
           <w:rtl w:val="0"/>
         </w:rPr>
+        <w:t xml:space="preserve">Ans: [29.81419, 34.18581]</w:t>
+      </w:r>
+    </w:p>
+    <w:p>
+      <w:pPr>
+        <w:rPr>
+          <w:rFonts w:ascii="Times New Roman" w:cs="Times New Roman" w:eastAsia="Times New Roman" w:hAnsi="Times New Roman"/>
+        </w:rPr>
+      </w:pPr>
+      <w:r>
+        <w:rPr>
+          <w:rtl w:val="0"/>
+        </w:rPr>
+      </w:r>
+    </w:p>
+    <w:p>
+      <w:pPr>
+        <w:jc w:val="center"/>
+        <w:rPr>
+          <w:rFonts w:ascii="Times New Roman" w:cs="Times New Roman" w:eastAsia="Times New Roman" w:hAnsi="Times New Roman"/>
+        </w:rPr>
+      </w:pPr>
+      <w:r>
+        <w:rPr>
+          <w:rFonts w:ascii="Times New Roman" w:cs="Times New Roman" w:eastAsia="Times New Roman" w:hAnsi="Times New Roman"/>
+        </w:rPr>
+        <w:drawing>
+          <wp:inline distB="114300" distT="114300" distL="114300" distR="114300">
+            <wp:extent cx="4775200" cy="2165676"/>
+            <wp:effectExtent b="0" l="0" r="0" t="0"/>
+            <wp:docPr id="6" name="image2.png"/>
+            <a:graphic>
+              <a:graphicData uri="http://schemas.openxmlformats.org/drawingml/2006/picture">
+                <pic:pic>
+                  <pic:nvPicPr>
+                    <pic:cNvPr id="0" name="image2.png"/>
+                    <pic:cNvPicPr preferRelativeResize="0"/>
+                  </pic:nvPicPr>
+                  <pic:blipFill>
+                    <a:blip r:embed="rId13"/>
+                    <a:srcRect b="0" l="0" r="0" t="0"/>
+                    <a:stretch>
+                      <a:fillRect/>
+                    </a:stretch>
+                  </pic:blipFill>
+                  <pic:spPr>
+                    <a:xfrm>
+                      <a:off x="0" y="0"/>
+                      <a:ext cx="4775200" cy="2165676"/>
+                    </a:xfrm>
+                    <a:prstGeom prst="rect"/>
+                    <a:ln/>
+                  </pic:spPr>
+                </pic:pic>
+              </a:graphicData>
+            </a:graphic>
+          </wp:inline>
+        </w:drawing>
+      </w:r>
+      <w:r>
+        <w:rPr>
+          <w:rtl w:val="0"/>
+        </w:rPr>
+      </w:r>
+    </w:p>
+    <w:p>
+      <w:pPr>
+        <w:jc w:val="center"/>
+        <w:rPr>
+          <w:rFonts w:ascii="Times New Roman" w:cs="Times New Roman" w:eastAsia="Times New Roman" w:hAnsi="Times New Roman"/>
+        </w:rPr>
+      </w:pPr>
+      <w:r>
+        <w:rPr>
+          <w:rtl w:val="0"/>
+        </w:rPr>
+      </w:r>
+    </w:p>
+    <w:p>
+      <w:pPr>
+        <w:rPr>
+          <w:rFonts w:ascii="Times New Roman" w:cs="Times New Roman" w:eastAsia="Times New Roman" w:hAnsi="Times New Roman"/>
+        </w:rPr>
+      </w:pPr>
+      <w:r>
+        <w:rPr>
+          <w:rFonts w:ascii="Times New Roman" w:cs="Times New Roman" w:eastAsia="Times New Roman" w:hAnsi="Times New Roman"/>
+          <w:rtl w:val="0"/>
+        </w:rPr>
         <w:t xml:space="preserve">5. (2point) A simple random sample of 400 individuals provides 100 Yes responses.</w:t>
       </w:r>
     </w:p>
@@ -477,6 +1447,32 @@
           <w:rFonts w:ascii="Times New Roman" w:cs="Times New Roman" w:eastAsia="Times New Roman" w:hAnsi="Times New Roman"/>
           <w:rtl w:val="0"/>
         </w:rPr>
+        <w:t xml:space="preserve">That is, x = 100 (providing YES responses), n = 400.</w:t>
+      </w:r>
+    </w:p>
+    <w:p>
+      <w:pPr>
+        <w:rPr>
+          <w:rFonts w:ascii="Times New Roman" w:cs="Times New Roman" w:eastAsia="Times New Roman" w:hAnsi="Times New Roman"/>
+        </w:rPr>
+      </w:pPr>
+      <w:r>
+        <w:rPr>
+          <w:rtl w:val="0"/>
+        </w:rPr>
+      </w:r>
+    </w:p>
+    <w:p>
+      <w:pPr>
+        <w:rPr>
+          <w:rFonts w:ascii="Times New Roman" w:cs="Times New Roman" w:eastAsia="Times New Roman" w:hAnsi="Times New Roman"/>
+        </w:rPr>
+      </w:pPr>
+      <w:r>
+        <w:rPr>
+          <w:rFonts w:ascii="Times New Roman" w:cs="Times New Roman" w:eastAsia="Times New Roman" w:hAnsi="Times New Roman"/>
+          <w:rtl w:val="0"/>
+        </w:rPr>
         <w:t xml:space="preserve">a) What is the point estimate of the proportion of the population that would provide Yes responses?</w:t>
       </w:r>
     </w:p>
@@ -488,6 +1484,44 @@
       </w:pPr>
       <w:r>
         <w:rPr>
+          <w:rtl w:val="0"/>
+        </w:rPr>
+      </w:r>
+    </w:p>
+    <w:p>
+      <w:pPr>
+        <w:rPr>
+          <w:rFonts w:ascii="Times New Roman" w:cs="Times New Roman" w:eastAsia="Times New Roman" w:hAnsi="Times New Roman"/>
+        </w:rPr>
+      </w:pPr>
+      <w:r>
+        <w:rPr>
+          <w:rFonts w:ascii="Times New Roman" w:cs="Times New Roman" w:eastAsia="Times New Roman" w:hAnsi="Times New Roman"/>
+          <w:rtl w:val="0"/>
+        </w:rPr>
+        <w:t xml:space="preserve">point estimate of the proportion = phat = 100/400 = .25 = 25%</w:t>
+      </w:r>
+    </w:p>
+    <w:p>
+      <w:pPr>
+        <w:rPr>
+          <w:rFonts w:ascii="Times New Roman" w:cs="Times New Roman" w:eastAsia="Times New Roman" w:hAnsi="Times New Roman"/>
+        </w:rPr>
+      </w:pPr>
+      <w:r>
+        <w:rPr>
+          <w:rtl w:val="0"/>
+        </w:rPr>
+      </w:r>
+    </w:p>
+    <w:p>
+      <w:pPr>
+        <w:rPr>
+          <w:rFonts w:ascii="Times New Roman" w:cs="Times New Roman" w:eastAsia="Times New Roman" w:hAnsi="Times New Roman"/>
+        </w:rPr>
+      </w:pPr>
+      <w:r>
+        <w:rPr>
           <w:rFonts w:ascii="Times New Roman" w:cs="Times New Roman" w:eastAsia="Times New Roman" w:hAnsi="Times New Roman"/>
           <w:rtl w:val="0"/>
         </w:rPr>
@@ -502,10 +1536,146 @@
       </w:pPr>
       <w:r>
         <w:rPr>
-          <w:rFonts w:ascii="Times New Roman" w:cs="Times New Roman" w:eastAsia="Times New Roman" w:hAnsi="Times New Roman"/>
-          <w:rtl w:val="0"/>
-        </w:rPr>
-        <w:t xml:space="preserve">c) Compute the 95% confidence interval for the population proportion.</w:t>
+          <w:rtl w:val="0"/>
+        </w:rPr>
+      </w:r>
+    </w:p>
+    <w:p>
+      <w:pPr>
+        <w:rPr>
+          <w:rFonts w:ascii="Times New Roman" w:cs="Times New Roman" w:eastAsia="Times New Roman" w:hAnsi="Times New Roman"/>
+        </w:rPr>
+      </w:pPr>
+      <w:r>
+        <w:rPr>
+          <w:rFonts w:ascii="Times New Roman" w:cs="Times New Roman" w:eastAsia="Times New Roman" w:hAnsi="Times New Roman"/>
+          <w:rtl w:val="0"/>
+        </w:rPr>
+        <w:t xml:space="preserve">Standard error = Sqrt( phat ( 1 - phat) / n) = sqrt(.25*(1-.25)/400) = 0.02165064</w:t>
+      </w:r>
+    </w:p>
+    <w:p>
+      <w:pPr>
+        <w:rPr>
+          <w:rFonts w:ascii="Times New Roman" w:cs="Times New Roman" w:eastAsia="Times New Roman" w:hAnsi="Times New Roman"/>
+        </w:rPr>
+      </w:pPr>
+      <w:r>
+        <w:rPr>
+          <w:rtl w:val="0"/>
+        </w:rPr>
+      </w:r>
+    </w:p>
+    <w:p>
+      <w:pPr>
+        <w:rPr>
+          <w:rFonts w:ascii="Times New Roman" w:cs="Times New Roman" w:eastAsia="Times New Roman" w:hAnsi="Times New Roman"/>
+        </w:rPr>
+      </w:pPr>
+      <w:r>
+        <w:rPr>
+          <w:rtl w:val="0"/>
+        </w:rPr>
+      </w:r>
+    </w:p>
+    <w:p>
+      <w:pPr>
+        <w:rPr>
+          <w:rFonts w:ascii="Times New Roman" w:cs="Times New Roman" w:eastAsia="Times New Roman" w:hAnsi="Times New Roman"/>
+        </w:rPr>
+      </w:pPr>
+      <w:r>
+        <w:rPr>
+          <w:rFonts w:ascii="Times New Roman" w:cs="Times New Roman" w:eastAsia="Times New Roman" w:hAnsi="Times New Roman"/>
+          <w:rtl w:val="0"/>
+        </w:rPr>
+        <w:t xml:space="preserve">c) Compute the 95% confidence interval for the population proportion </w:t>
+      </w:r>
+      <m:oMath/>
+      <w:r>
+        <w:rPr>
+          <w:rtl w:val="0"/>
+        </w:rPr>
+      </w:r>
+    </w:p>
+    <w:p>
+      <w:pPr>
+        <w:rPr>
+          <w:rFonts w:ascii="Times New Roman" w:cs="Times New Roman" w:eastAsia="Times New Roman" w:hAnsi="Times New Roman"/>
+        </w:rPr>
+      </w:pPr>
+      <w:r>
+        <w:rPr>
+          <w:rtl w:val="0"/>
+        </w:rPr>
+      </w:r>
+    </w:p>
+    <w:p>
+      <w:pPr>
+        <w:rPr>
+          <w:rFonts w:ascii="Times New Roman" w:cs="Times New Roman" w:eastAsia="Times New Roman" w:hAnsi="Times New Roman"/>
+        </w:rPr>
+      </w:pPr>
+      <w:r>
+        <w:rPr>
+          <w:rFonts w:ascii="Times New Roman" w:cs="Times New Roman" w:eastAsia="Times New Roman" w:hAnsi="Times New Roman"/>
+          <w:rtl w:val="0"/>
+        </w:rPr>
+        <w:t xml:space="preserve">The formula is :</w:t>
+      </w:r>
+    </w:p>
+    <w:p>
+      <w:pPr>
+        <w:rPr>
+          <w:rFonts w:ascii="Times New Roman" w:cs="Times New Roman" w:eastAsia="Times New Roman" w:hAnsi="Times New Roman"/>
+        </w:rPr>
+      </w:pPr>
+      <w:r>
+        <w:rPr>
+          <w:rFonts w:ascii="Times New Roman" w:cs="Times New Roman" w:eastAsia="Times New Roman" w:hAnsi="Times New Roman"/>
+          <w:rtl w:val="0"/>
+        </w:rPr>
+        <w:t xml:space="preserve">phat - Z * sqrt(phat * (1- phat) / n &lt; phat &lt; phat + Z * sqrt(phat * (1- phat) / n </w:t>
+      </w:r>
+    </w:p>
+    <w:p>
+      <w:pPr>
+        <w:rPr>
+          <w:rFonts w:ascii="Times New Roman" w:cs="Times New Roman" w:eastAsia="Times New Roman" w:hAnsi="Times New Roman"/>
+        </w:rPr>
+      </w:pPr>
+      <w:r>
+        <w:rPr>
+          <w:rtl w:val="0"/>
+        </w:rPr>
+      </w:r>
+    </w:p>
+    <w:p>
+      <w:pPr>
+        <w:rPr>
+          <w:rFonts w:ascii="Times New Roman" w:cs="Times New Roman" w:eastAsia="Times New Roman" w:hAnsi="Times New Roman"/>
+        </w:rPr>
+      </w:pPr>
+      <w:r>
+        <w:rPr>
+          <w:rFonts w:ascii="Times New Roman" w:cs="Times New Roman" w:eastAsia="Times New Roman" w:hAnsi="Times New Roman"/>
+          <w:rtl w:val="0"/>
+        </w:rPr>
+        <w:t xml:space="preserve">= .25 - 1.96 * sqrt(.25 * (1- .25) / 400) &lt; phat &lt; .25 + 1.96 * sqrt(.25 * (1- .25) / 400)</w:t>
+      </w:r>
+    </w:p>
+    <w:p>
+      <w:pPr>
+        <w:rPr>
+          <w:rFonts w:ascii="Times New Roman" w:cs="Times New Roman" w:eastAsia="Times New Roman" w:hAnsi="Times New Roman"/>
+        </w:rPr>
+      </w:pPr>
+      <w:r>
+        <w:rPr>
+          <w:rFonts w:ascii="Times New Roman" w:cs="Times New Roman" w:eastAsia="Times New Roman" w:hAnsi="Times New Roman"/>
+          <w:rtl w:val="0"/>
+        </w:rPr>
+        <w:t xml:space="preserve">= [0.2075648, 0.2924352]</w:t>
       </w:r>
     </w:p>
     <w:p>
@@ -582,7 +1752,7 @@
       </w:pPr>
       <w:sdt>
         <w:sdtPr>
-          <w:tag w:val="goog_rdk_3"/>
+          <w:tag w:val="goog_rdk_6"/>
         </w:sdtPr>
         <w:sdtContent>
           <w:r>
@@ -643,6 +1813,18 @@
       </w:pPr>
       <w:r>
         <w:rPr>
+          <w:rtl w:val="0"/>
+        </w:rPr>
+      </w:r>
+    </w:p>
+    <w:p>
+      <w:pPr>
+        <w:rPr>
+          <w:rFonts w:ascii="Times New Roman" w:cs="Times New Roman" w:eastAsia="Times New Roman" w:hAnsi="Times New Roman"/>
+        </w:rPr>
+      </w:pPr>
+      <w:r>
+        <w:rPr>
           <w:rFonts w:ascii="Times New Roman" w:cs="Times New Roman" w:eastAsia="Times New Roman" w:hAnsi="Times New Roman"/>
           <w:rtl w:val="0"/>
         </w:rPr>
@@ -832,8 +2014,8 @@
       </w:r>
     </w:p>
     <w:sectPr>
-      <w:footerReference r:id="rId8" w:type="default"/>
-      <w:footerReference r:id="rId9" w:type="first"/>
+      <w:footerReference r:id="rId14" w:type="default"/>
+      <w:footerReference r:id="rId15" w:type="first"/>
       <w:pgSz w:h="15840" w:w="12240" w:orient="portrait"/>
       <w:pgMar w:bottom="1440" w:top="1440" w:left="1440" w:right="1440" w:header="720" w:footer="720"/>
       <w:pgNumType w:start="1"/>
@@ -1367,7 +2549,7 @@
 
 <file path=customXML/item1.xml><?xml version="1.0" encoding="utf-8"?>
 <go:gDocsCustomXmlDataStorage xmlns:go="http://customooxmlschemas.google.com/" xmlns:r="http://schemas.openxmlformats.org/officeDocument/2006/relationships">
-  <go:docsCustomData xmlns:go="http://customooxmlschemas.google.com/" roundtripDataSignature="AMtx7mh46kjw8vbVCWdroFYeX8t64YmxIg==">AMUW2mUTfn16Bd2d/zPQaFeSMHL+sABT+cQD9CVD3dwVpTZD7Yp1aoH/u+qmNXEmUvCc1tBg6r1nbcjOvR59smVTD/khK28aJnIs2I9FzXEBgoxDeHvLaoM6C627dj1RG+YXfDfdf3VB589BAQ80nscfGlre3C5bh0KquiCtOTeWPg1lQ97tXDVCnrZq1lRw/GSZ6mURBTmoRa7RiARn3TCwnmDKl2ziK5OoWFodJJ9MiAXt024ytkNNNRiGjQ466JQy3+OZpkfHMjQsBefWgNrg3lbor2BIKwjceHIyoF3fhmaH4khgRSVeOknvHCon+z7zcxdHhUh4</go:docsCustomData>
+  <go:docsCustomData xmlns:go="http://customooxmlschemas.google.com/" roundtripDataSignature="AMtx7mhdYnKuBK1mR160+SAqa6chfz0aqg==">AMUW2mViJwJzyuOJfLEpwdB0e0j1Pq4NexHNl0MQtn7fxZrOkOPmm0nSSnbIrhgLojV3MtISwZG3Oyeo6Vr8zMNBj5kh3N767i65w+nLoxN2C8TpsJ/zAZO7qR3EltstgAzItSomAQRXNH+B4ui4iSBN9lmegyjn4zA/E4LFXzULK4cL4q7rKp7YZGqPSihnK2KOeKg+B5vMLNWlkNJLwBOLBsx4FhEMFUMDwXatG1UV6IBWh1rIZMijSJ1D4esUx04Jiv/7YZ1GHzQjQDrWbXlwRw3CHrR30bBAQzCZ+XHDHEEIhKqGHO2sqLfAYjYRuY42V38iwsGmjgDX1hXoJBvdIdVuNNzO37VcwrV1TOR1D25y6DFN3QUyJ1GiXaRbn3UwshTp1ZIEgLBdR4lfnclwjfkMZLPobJEl51Y/pj2Bhq6ObhA6KfOxlLp7cPShMRwIPnJOEwGUKvvqv+TO0onlPd9yVRqWwQ==</go:docsCustomData>
 </go:gDocsCustomXmlDataStorage>
 </file>
 

</xml_diff>

<commit_message>
Update CSC-632 HW4_Yunting Chiu.ipynb.docx
</commit_message>
<xml_diff>
--- a/Homeworks/hw4/CSC-632 HW4_Yunting Chiu.ipynb.docx
+++ b/Homeworks/hw4/CSC-632 HW4_Yunting Chiu.ipynb.docx
@@ -201,18 +201,6 @@
           <w:rFonts w:ascii="Times New Roman" w:cs="Times New Roman" w:eastAsia="Times New Roman" w:hAnsi="Times New Roman"/>
         </w:rPr>
       </w:pPr>
-      <w:r>
-        <w:rPr>
-          <w:rtl w:val="0"/>
-        </w:rPr>
-      </w:r>
-    </w:p>
-    <w:p>
-      <w:pPr>
-        <w:rPr>
-          <w:rFonts w:ascii="Times New Roman" w:cs="Times New Roman" w:eastAsia="Times New Roman" w:hAnsi="Times New Roman"/>
-        </w:rPr>
-      </w:pPr>
       <w:sdt>
         <w:sdtPr>
           <w:tag w:val="goog_rdk_0"/>
@@ -1146,12 +1134,12 @@
           <wp:inline distB="114300" distT="114300" distL="114300" distR="114300">
             <wp:extent cx="4273550" cy="2547693"/>
             <wp:effectExtent b="0" l="0" r="0" t="0"/>
-            <wp:docPr id="5" name="image3.png"/>
+            <wp:docPr id="5" name="image4.png"/>
             <a:graphic>
               <a:graphicData uri="http://schemas.openxmlformats.org/drawingml/2006/picture">
                 <pic:pic>
                   <pic:nvPicPr>
-                    <pic:cNvPr id="0" name="image3.png"/>
+                    <pic:cNvPr id="0" name="image4.png"/>
                     <pic:cNvPicPr preferRelativeResize="0"/>
                   </pic:nvPicPr>
                   <pic:blipFill>
@@ -1236,12 +1224,12 @@
           <wp:inline distB="114300" distT="114300" distL="114300" distR="114300">
             <wp:extent cx="4305300" cy="2187148"/>
             <wp:effectExtent b="0" l="0" r="0" t="0"/>
-            <wp:docPr id="4" name="image4.png"/>
+            <wp:docPr id="4" name="image2.png"/>
             <a:graphic>
               <a:graphicData uri="http://schemas.openxmlformats.org/drawingml/2006/picture">
                 <pic:pic>
                   <pic:nvPicPr>
-                    <pic:cNvPr id="0" name="image4.png"/>
+                    <pic:cNvPr id="0" name="image2.png"/>
                     <pic:cNvPicPr preferRelativeResize="0"/>
                   </pic:nvPicPr>
                   <pic:blipFill>
@@ -1362,12 +1350,12 @@
           <wp:inline distB="114300" distT="114300" distL="114300" distR="114300">
             <wp:extent cx="4775200" cy="2165676"/>
             <wp:effectExtent b="0" l="0" r="0" t="0"/>
-            <wp:docPr id="7" name="image2.png"/>
+            <wp:docPr id="8" name="image3.png"/>
             <a:graphic>
               <a:graphicData uri="http://schemas.openxmlformats.org/drawingml/2006/picture">
                 <pic:pic>
                   <pic:nvPicPr>
-                    <pic:cNvPr id="0" name="image2.png"/>
+                    <pic:cNvPr id="0" name="image3.png"/>
                     <pic:cNvPicPr preferRelativeResize="0"/>
                   </pic:nvPicPr>
                   <pic:blipFill>
@@ -1724,30 +1712,54 @@
       </w:pPr>
       <w:r>
         <w:rPr>
-          <w:rFonts w:ascii="Times New Roman" w:cs="Times New Roman" w:eastAsia="Times New Roman" w:hAnsi="Times New Roman"/>
-          <w:rtl w:val="0"/>
-        </w:rPr>
-        <w:t xml:space="preserve">a) Show the graph of the probability density function.</w:t>
-      </w:r>
-    </w:p>
-    <w:p>
-      <w:pPr>
-        <w:rPr>
-          <w:rFonts w:ascii="Times New Roman" w:cs="Times New Roman" w:eastAsia="Times New Roman" w:hAnsi="Times New Roman"/>
-        </w:rPr>
-      </w:pPr>
-      <w:r>
-        <w:rPr>
-          <w:rtl w:val="0"/>
-        </w:rPr>
-      </w:r>
-    </w:p>
-    <w:p>
-      <w:pPr>
-        <w:rPr>
-          <w:rFonts w:ascii="Times New Roman" w:cs="Times New Roman" w:eastAsia="Times New Roman" w:hAnsi="Times New Roman"/>
-        </w:rPr>
-      </w:pPr>
+          <w:rtl w:val="0"/>
+        </w:rPr>
+      </w:r>
+    </w:p>
+    <w:p>
+      <w:pPr>
+        <w:jc w:val="center"/>
+        <w:rPr>
+          <w:rFonts w:ascii="Times New Roman" w:cs="Times New Roman" w:eastAsia="Times New Roman" w:hAnsi="Times New Roman"/>
+        </w:rPr>
+      </w:pPr>
+      <w:r>
+        <w:rPr>
+          <w:rFonts w:ascii="Times New Roman" w:cs="Times New Roman" w:eastAsia="Times New Roman" w:hAnsi="Times New Roman"/>
+        </w:rPr>
+        <w:drawing>
+          <wp:inline distB="114300" distT="114300" distL="114300" distR="114300">
+            <wp:extent cx="2819400" cy="2171393"/>
+            <wp:effectExtent b="0" l="0" r="0" t="0"/>
+            <wp:docPr id="7" name="image7.png"/>
+            <a:graphic>
+              <a:graphicData uri="http://schemas.openxmlformats.org/drawingml/2006/picture">
+                <pic:pic>
+                  <pic:nvPicPr>
+                    <pic:cNvPr id="0" name="image7.png"/>
+                    <pic:cNvPicPr preferRelativeResize="0"/>
+                  </pic:nvPicPr>
+                  <pic:blipFill>
+                    <a:blip r:embed="rId14"/>
+                    <a:srcRect b="0" l="0" r="0" t="0"/>
+                    <a:stretch>
+                      <a:fillRect/>
+                    </a:stretch>
+                  </pic:blipFill>
+                  <pic:spPr>
+                    <a:xfrm>
+                      <a:off x="0" y="0"/>
+                      <a:ext cx="2819400" cy="2171393"/>
+                    </a:xfrm>
+                    <a:prstGeom prst="rect"/>
+                    <a:ln/>
+                  </pic:spPr>
+                </pic:pic>
+              </a:graphicData>
+            </a:graphic>
+          </wp:inline>
+        </w:drawing>
+      </w:r>
       <w:r>
         <w:rPr>
           <w:rtl w:val="0"/>
@@ -1828,7 +1840,7 @@
           <w:rFonts w:ascii="Times New Roman" w:cs="Times New Roman" w:eastAsia="Times New Roman" w:hAnsi="Times New Roman"/>
           <w:rtl w:val="0"/>
         </w:rPr>
-        <w:t xml:space="preserve"> f(x) * size = (15-10) = 0.5</w:t>
+        <w:t xml:space="preserve"> f(x) * size = 1/10 * (15-10) = .5</w:t>
       </w:r>
     </w:p>
     <w:p>
@@ -1887,7 +1899,19 @@
           <w:rFonts w:ascii="Times New Roman" w:cs="Times New Roman" w:eastAsia="Times New Roman" w:hAnsi="Times New Roman"/>
           <w:rtl w:val="0"/>
         </w:rPr>
-        <w:t xml:space="preserve">= (18-12) / (20-10) = 0.6</w:t>
+        <w:t xml:space="preserve">= 1/10 * (18-12) = .6</w:t>
+      </w:r>
+    </w:p>
+    <w:p>
+      <w:pPr>
+        <w:rPr>
+          <w:rFonts w:ascii="Times New Roman" w:cs="Times New Roman" w:eastAsia="Times New Roman" w:hAnsi="Times New Roman"/>
+        </w:rPr>
+      </w:pPr>
+      <w:r>
+        <w:rPr>
+          <w:rtl w:val="0"/>
+        </w:rPr>
       </w:r>
     </w:p>
     <w:p>
@@ -1927,7 +1951,7 @@
           <w:rFonts w:ascii="Times New Roman" w:cs="Times New Roman" w:eastAsia="Times New Roman" w:hAnsi="Times New Roman"/>
           <w:rtl w:val="0"/>
         </w:rPr>
-        <w:t xml:space="preserve">mu = 10+20 / 2 = 30 / 2 = 15</w:t>
+        <w:t xml:space="preserve">mu of x = 10+20 / 2 = 30 / 2 = 15</w:t>
       </w:r>
     </w:p>
     <w:p>
@@ -1995,7 +2019,7 @@
         </w:rPr>
         <w:t xml:space="preserve">Reference: </w:t>
       </w:r>
-      <w:hyperlink r:id="rId14">
+      <w:hyperlink r:id="rId15">
         <w:r>
           <w:rPr>
             <w:rFonts w:ascii="Times New Roman" w:cs="Times New Roman" w:eastAsia="Times New Roman" w:hAnsi="Times New Roman"/>
@@ -2235,7 +2259,7 @@
         </w:rPr>
         <w:t xml:space="preserve">p-value calculator: </w:t>
       </w:r>
-      <w:hyperlink r:id="rId15">
+      <w:hyperlink r:id="rId16">
         <w:r>
           <w:rPr>
             <w:rFonts w:ascii="Times New Roman" w:cs="Times New Roman" w:eastAsia="Times New Roman" w:hAnsi="Times New Roman"/>
@@ -2280,16 +2304,16 @@
           <wp:inline distB="114300" distT="114300" distL="114300" distR="114300">
             <wp:extent cx="4876800" cy="3352800"/>
             <wp:effectExtent b="0" l="0" r="0" t="0"/>
-            <wp:docPr id="6" name="image8.png"/>
+            <wp:docPr id="6" name="image9.png"/>
             <a:graphic>
               <a:graphicData uri="http://schemas.openxmlformats.org/drawingml/2006/picture">
                 <pic:pic>
                   <pic:nvPicPr>
-                    <pic:cNvPr id="0" name="image8.png"/>
+                    <pic:cNvPr id="0" name="image9.png"/>
                     <pic:cNvPicPr preferRelativeResize="0"/>
                   </pic:nvPicPr>
                   <pic:blipFill>
-                    <a:blip r:embed="rId16"/>
+                    <a:blip r:embed="rId17"/>
                     <a:srcRect b="0" l="0" r="0" t="0"/>
                     <a:stretch>
                       <a:fillRect/>
@@ -2511,16 +2535,16 @@
           <wp:inline distB="114300" distT="114300" distL="114300" distR="114300">
             <wp:extent cx="4756678" cy="2965301"/>
             <wp:effectExtent b="0" l="0" r="0" t="0"/>
-            <wp:docPr id="8" name="image7.png"/>
+            <wp:docPr id="9" name="image8.png"/>
             <a:graphic>
               <a:graphicData uri="http://schemas.openxmlformats.org/drawingml/2006/picture">
                 <pic:pic>
                   <pic:nvPicPr>
-                    <pic:cNvPr id="0" name="image7.png"/>
+                    <pic:cNvPr id="0" name="image8.png"/>
                     <pic:cNvPicPr preferRelativeResize="0"/>
                   </pic:nvPicPr>
                   <pic:blipFill>
-                    <a:blip r:embed="rId17"/>
+                    <a:blip r:embed="rId18"/>
                     <a:srcRect b="0" l="0" r="0" t="0"/>
                     <a:stretch>
                       <a:fillRect/>
@@ -2643,8 +2667,8 @@
       </w:r>
     </w:p>
     <w:sectPr>
-      <w:footerReference r:id="rId18" w:type="default"/>
-      <w:footerReference r:id="rId19" w:type="first"/>
+      <w:footerReference r:id="rId19" w:type="default"/>
+      <w:footerReference r:id="rId20" w:type="first"/>
       <w:pgSz w:h="15840" w:w="12240" w:orient="portrait"/>
       <w:pgMar w:bottom="1440" w:top="1440" w:left="1440" w:right="1440" w:header="720" w:footer="720"/>
       <w:pgNumType w:start="1"/>
@@ -3292,7 +3316,7 @@
 
 <file path=customXML/item1.xml><?xml version="1.0" encoding="utf-8"?>
 <go:gDocsCustomXmlDataStorage xmlns:go="http://customooxmlschemas.google.com/" xmlns:r="http://schemas.openxmlformats.org/officeDocument/2006/relationships">
-  <go:docsCustomData xmlns:go="http://customooxmlschemas.google.com/" roundtripDataSignature="AMtx7mhdYnKuBK1mR160+SAqa6chfz0aqg==">AMUW2mVZefiuuO0m112hkUqrE/Z9U1JDa0vmCsrMpNNGnhKjkMNX1LDXk6pQ/Shk0a8ldurXusEJC3RiXz9jppDxOT6cegpdEsYQr6odag1fkvb/9/jzcCWMTGunXCjRqAtKmSL7/pSrssQ1Imx/X5519HUqjFz1sGhGNAXAo4i60HXN1JF8+j+WlATvdQbAZ0/KKpW33YKX+HXjAID6DsTqV5V2vJqCMRS8mg/qj365WATXBa96+HU5bN8gIjeqfBvtDwERetJXu82rhWhvWq5gB6blThCU5iJtQ/Yk9wsVb4IKtFogL60hixNuWXII9oz2LwJKWqBjin0Zj+Lfm6ntPsXptNEdynb2zDuL+dkwwmF/j6r8EIt+8g7EC3l18RoZngmdOybgNnlkGlEheg3j7kpf2FXp8gBXYjEQLIHENl7GzPFwHcDLn2xQ4s8eU2JxGYVElg06aoa1VBssjMnxQReDPNmNzA==</go:docsCustomData>
+  <go:docsCustomData xmlns:go="http://customooxmlschemas.google.com/" roundtripDataSignature="AMtx7mhdYnKuBK1mR160+SAqa6chfz0aqg==">AMUW2mVuOKBurjiuqjfOVFqXQVyyMYs/AjuDio0ttppKmsxIsV9BBV/5rjSTHIw8LbudXCsyrNgHPdVkQbYruycsO3+sQrElpYlYuAblNFUNdTfNGIxJcS26E1T6Px2AEBQ1arOnRiDivLOjMFb+l2itZQUPkC5sYHa48834o6OEjWZqGuAyh1qCuoBOUToI2Pw8qY/SNP4QW+hXqPwTp662hj3l6BsbnJKDcWX9jgxUt66gpCar9+pEHGOhHOCGyprgPAQttF1ueARx9GwcVj3eFOKdeOcBlS3C1a4RRHPIVb6RXR0S2d8vtwZHo6vE+OIHhft7Zu5ZVQXm4M9IySUfIB7axJl1D8YZa+sz/KTq4l4s35bztPrR65gCxVHX4MBMbbcyTxYpifhVBOVz0BmrALHcumWWAq5ByRapj8zs2doLRbxd6dtikMiTP9ia//mcoVD7BUHCZIjpt696e+JUuvHRMZy+Ig==</go:docsCustomData>
 </go:gDocsCustomXmlDataStorage>
 </file>
 

</xml_diff>